<commit_message>
Hòa cập nhật yêu cầu thiết kế chức năng
</commit_message>
<xml_diff>
--- a/[Đồ án] Quản lý khách sạn/Thiết kế chức năng/Yêu cầu.docx
+++ b/[Đồ án] Quản lý khách sạn/Thiết kế chức năng/Yêu cầu.docx
@@ -345,58 +345,64 @@
         </w:numPr>
       </w:pPr>
       <w:r>
-        <w:t>Textbox: tbx</w:t>
-      </w:r>
-    </w:p>
-    <w:p>
-      <w:pPr>
-        <w:pStyle w:val="oancuaDanhsach"/>
-        <w:numPr>
-          <w:ilvl w:val="0"/>
-          <w:numId w:val="3"/>
-        </w:numPr>
-      </w:pPr>
-      <w:r>
-        <w:t>Button: btn</w:t>
-      </w:r>
-    </w:p>
-    <w:p>
-      <w:pPr>
-        <w:pStyle w:val="oancuaDanhsach"/>
-        <w:numPr>
-          <w:ilvl w:val="0"/>
-          <w:numId w:val="3"/>
-        </w:numPr>
-      </w:pPr>
-      <w:r>
-        <w:t>Datagridview: dgv</w:t>
-      </w:r>
-    </w:p>
-    <w:p>
-      <w:pPr>
-        <w:pStyle w:val="oancuaDanhsach"/>
-        <w:numPr>
-          <w:ilvl w:val="0"/>
-          <w:numId w:val="3"/>
-        </w:numPr>
-      </w:pPr>
-      <w:r>
-        <w:t>Radiobutton: rbn</w:t>
-      </w:r>
-    </w:p>
-    <w:p>
-      <w:pPr>
-        <w:pStyle w:val="oancuaDanhsach"/>
-        <w:numPr>
-          <w:ilvl w:val="0"/>
-          <w:numId w:val="3"/>
-        </w:numPr>
-      </w:pPr>
-      <w:r>
-        <w:t>Checkbox:cbx</w:t>
+        <w:t>Textbox: t</w:t>
+      </w:r>
+      <w:r>
+        <w:t>x</w:t>
+      </w:r>
+      <w:r>
+        <w:t>t</w:t>
       </w:r>
       <w:bookmarkStart w:id="0" w:name="_GoBack"/>
       <w:bookmarkEnd w:id="0"/>
+    </w:p>
+    <w:p>
+      <w:pPr>
+        <w:pStyle w:val="oancuaDanhsach"/>
+        <w:numPr>
+          <w:ilvl w:val="0"/>
+          <w:numId w:val="3"/>
+        </w:numPr>
+      </w:pPr>
+      <w:r>
+        <w:t>Button: btn</w:t>
+      </w:r>
+    </w:p>
+    <w:p>
+      <w:pPr>
+        <w:pStyle w:val="oancuaDanhsach"/>
+        <w:numPr>
+          <w:ilvl w:val="0"/>
+          <w:numId w:val="3"/>
+        </w:numPr>
+      </w:pPr>
+      <w:r>
+        <w:t>Datagridview: dgv</w:t>
+      </w:r>
+    </w:p>
+    <w:p>
+      <w:pPr>
+        <w:pStyle w:val="oancuaDanhsach"/>
+        <w:numPr>
+          <w:ilvl w:val="0"/>
+          <w:numId w:val="3"/>
+        </w:numPr>
+      </w:pPr>
+      <w:r>
+        <w:t>Radiobutton: rbn</w:t>
+      </w:r>
+    </w:p>
+    <w:p>
+      <w:pPr>
+        <w:pStyle w:val="oancuaDanhsach"/>
+        <w:numPr>
+          <w:ilvl w:val="0"/>
+          <w:numId w:val="3"/>
+        </w:numPr>
+      </w:pPr>
+      <w:r>
+        <w:t>Checkbox:cbx</w:t>
+      </w:r>
     </w:p>
     <w:p>
       <w:pPr>

</xml_diff>

<commit_message>
Hòa cập nhạt bài
Thêm yêu cầu, bài cá nhân
</commit_message>
<xml_diff>
--- a/[Đồ án] Quản lý khách sạn/Thiết kế chức năng/Yêu cầu.docx
+++ b/[Đồ án] Quản lý khách sạn/Thiết kế chức năng/Yêu cầu.docx
@@ -297,8 +297,6 @@
       <w:r>
         <w:t>:13</w:t>
       </w:r>
-      <w:bookmarkStart w:id="0" w:name="_GoBack"/>
-      <w:bookmarkEnd w:id="0"/>
       <w:r>
         <w:t>-16</w:t>
       </w:r>
@@ -532,6 +530,195 @@
         <w:lastRenderedPageBreak/>
         <w:t xml:space="preserve">Deadline tối 21/11/2017 lúc 20h00 </w:t>
       </w:r>
+    </w:p>
+    <w:p>
+      <w:pPr>
+        <w:pStyle w:val="oancuaDanhsach"/>
+        <w:ind w:left="1080"/>
+        <w:rPr>
+          <w:rFonts w:ascii="Times New Roman" w:hAnsi="Times New Roman" w:cs="Times New Roman"/>
+          <w:b/>
+          <w:sz w:val="40"/>
+          <w:szCs w:val="40"/>
+        </w:rPr>
+      </w:pPr>
+    </w:p>
+    <w:tbl>
+      <w:tblPr>
+        <w:tblStyle w:val="LiBang"/>
+        <w:tblW w:w="10890" w:type="dxa"/>
+        <w:tblInd w:w="-635" w:type="dxa"/>
+        <w:tblLook w:val="04A0" w:firstRow="1" w:lastRow="0" w:firstColumn="1" w:lastColumn="0" w:noHBand="0" w:noVBand="1"/>
+      </w:tblPr>
+      <w:tblGrid>
+        <w:gridCol w:w="2249"/>
+        <w:gridCol w:w="8641"/>
+      </w:tblGrid>
+      <w:tr>
+        <w:tc>
+          <w:tcPr>
+            <w:tcW w:w="2249" w:type="dxa"/>
+            <w:shd w:val="clear" w:color="auto" w:fill="D9D9D9" w:themeFill="background1" w:themeFillShade="D9"/>
+          </w:tcPr>
+          <w:p>
+            <w:pPr>
+              <w:pStyle w:val="MyTable"/>
+            </w:pPr>
+            <w:r>
+              <w:t>Tên phương thức</w:t>
+            </w:r>
+          </w:p>
+        </w:tc>
+        <w:tc>
+          <w:tcPr>
+            <w:tcW w:w="8641" w:type="dxa"/>
+          </w:tcPr>
+          <w:p>
+            <w:pPr>
+              <w:pStyle w:val="MyTable"/>
+            </w:pPr>
+            <w:r>
+              <w:t>ThemThietBi</w:t>
+            </w:r>
+          </w:p>
+        </w:tc>
+      </w:tr>
+      <w:tr>
+        <w:tc>
+          <w:tcPr>
+            <w:tcW w:w="2249" w:type="dxa"/>
+            <w:shd w:val="clear" w:color="auto" w:fill="D9D9D9" w:themeFill="background1" w:themeFillShade="D9"/>
+          </w:tcPr>
+          <w:p>
+            <w:pPr>
+              <w:pStyle w:val="MyTable"/>
+            </w:pPr>
+            <w:r>
+              <w:t>Tham chiếu</w:t>
+            </w:r>
+          </w:p>
+        </w:tc>
+        <w:tc>
+          <w:tcPr>
+            <w:tcW w:w="8641" w:type="dxa"/>
+          </w:tcPr>
+          <w:p>
+            <w:pPr>
+              <w:pStyle w:val="MyTable"/>
+            </w:pPr>
+            <w:r>
+              <w:t>[1]</w:t>
+            </w:r>
+            <w:r>
+              <w:t xml:space="preserve"> </w:t>
+            </w:r>
+            <w:bookmarkStart w:id="0" w:name="_GoBack"/>
+            <w:bookmarkEnd w:id="0"/>
+            <w:r>
+              <w:t>…</w:t>
+            </w:r>
+          </w:p>
+        </w:tc>
+      </w:tr>
+      <w:tr>
+        <w:tc>
+          <w:tcPr>
+            <w:tcW w:w="2249" w:type="dxa"/>
+            <w:shd w:val="clear" w:color="auto" w:fill="D9D9D9" w:themeFill="background1" w:themeFillShade="D9"/>
+          </w:tcPr>
+          <w:p>
+            <w:pPr>
+              <w:pStyle w:val="MyTable"/>
+            </w:pPr>
+            <w:r>
+              <w:t>Giá trị đầu vào</w:t>
+            </w:r>
+          </w:p>
+        </w:tc>
+        <w:tc>
+          <w:tcPr>
+            <w:tcW w:w="8641" w:type="dxa"/>
+          </w:tcPr>
+          <w:p>
+            <w:pPr>
+              <w:pStyle w:val="MyTable"/>
+            </w:pPr>
+            <w:r>
+              <w:t>ThietBi</w:t>
+            </w:r>
+          </w:p>
+        </w:tc>
+      </w:tr>
+      <w:tr>
+        <w:tc>
+          <w:tcPr>
+            <w:tcW w:w="2249" w:type="dxa"/>
+            <w:shd w:val="clear" w:color="auto" w:fill="D9D9D9" w:themeFill="background1" w:themeFillShade="D9"/>
+          </w:tcPr>
+          <w:p>
+            <w:pPr>
+              <w:pStyle w:val="MyTable"/>
+            </w:pPr>
+            <w:r>
+              <w:t>Giá trị đầu ra</w:t>
+            </w:r>
+          </w:p>
+        </w:tc>
+        <w:tc>
+          <w:tcPr>
+            <w:tcW w:w="8641" w:type="dxa"/>
+          </w:tcPr>
+          <w:p>
+            <w:pPr>
+              <w:pStyle w:val="MyTable"/>
+            </w:pPr>
+            <w:r>
+              <w:t xml:space="preserve">Int </w:t>
+            </w:r>
+          </w:p>
+        </w:tc>
+      </w:tr>
+      <w:tr>
+        <w:tc>
+          <w:tcPr>
+            <w:tcW w:w="2249" w:type="dxa"/>
+            <w:shd w:val="clear" w:color="auto" w:fill="D9D9D9" w:themeFill="background1" w:themeFillShade="D9"/>
+          </w:tcPr>
+          <w:p>
+            <w:pPr>
+              <w:pStyle w:val="MyTable"/>
+            </w:pPr>
+            <w:r>
+              <w:t>Mô tả</w:t>
+            </w:r>
+          </w:p>
+        </w:tc>
+        <w:tc>
+          <w:tcPr>
+            <w:tcW w:w="8641" w:type="dxa"/>
+          </w:tcPr>
+          <w:p>
+            <w:pPr>
+              <w:pStyle w:val="MyTable"/>
+            </w:pPr>
+            <w:r>
+              <w:t>…</w:t>
+            </w:r>
+          </w:p>
+        </w:tc>
+      </w:tr>
+    </w:tbl>
+    <w:p>
+      <w:pPr>
+        <w:pStyle w:val="oancuaDanhsach"/>
+        <w:ind w:left="1080"/>
+        <w:rPr>
+          <w:rFonts w:ascii="Times New Roman" w:hAnsi="Times New Roman" w:cs="Times New Roman"/>
+          <w:b/>
+          <w:sz w:val="40"/>
+          <w:szCs w:val="40"/>
+        </w:rPr>
+      </w:pPr>
     </w:p>
     <w:sectPr>
       <w:pgSz w:w="12240" w:h="15840"/>
@@ -987,7 +1174,7 @@
     <w:lsdException w:name="Table Web 2" w:semiHidden="1" w:unhideWhenUsed="1"/>
     <w:lsdException w:name="Table Web 3" w:semiHidden="1" w:unhideWhenUsed="1"/>
     <w:lsdException w:name="Balloon Text" w:semiHidden="1" w:unhideWhenUsed="1"/>
-    <w:lsdException w:name="Table Grid" w:uiPriority="39"/>
+    <w:lsdException w:name="Table Grid" w:uiPriority="59"/>
     <w:lsdException w:name="Table Theme" w:semiHidden="1" w:unhideWhenUsed="1"/>
     <w:lsdException w:name="Placeholder Text" w:semiHidden="1"/>
     <w:lsdException w:name="No Spacing" w:uiPriority="1" w:qFormat="1"/>
@@ -1261,6 +1448,50 @@
       <w:ind w:left="720"/>
       <w:contextualSpacing/>
     </w:pPr>
+  </w:style>
+  <w:style w:type="table" w:styleId="LiBang">
+    <w:name w:val="Table Grid"/>
+    <w:basedOn w:val="BangThngthng"/>
+    <w:uiPriority w:val="59"/>
+    <w:rsid w:val="004379A8"/>
+    <w:pPr>
+      <w:spacing w:after="0" w:line="240" w:lineRule="auto"/>
+    </w:pPr>
+    <w:tblPr>
+      <w:tblBorders>
+        <w:top w:val="single" w:sz="4" w:space="0" w:color="auto"/>
+        <w:left w:val="single" w:sz="4" w:space="0" w:color="auto"/>
+        <w:bottom w:val="single" w:sz="4" w:space="0" w:color="auto"/>
+        <w:right w:val="single" w:sz="4" w:space="0" w:color="auto"/>
+        <w:insideH w:val="single" w:sz="4" w:space="0" w:color="auto"/>
+        <w:insideV w:val="single" w:sz="4" w:space="0" w:color="auto"/>
+      </w:tblBorders>
+    </w:tblPr>
+  </w:style>
+  <w:style w:type="paragraph" w:customStyle="1" w:styleId="MyTable">
+    <w:name w:val="My Table"/>
+    <w:basedOn w:val="Binhthng"/>
+    <w:link w:val="MyTableChar"/>
+    <w:qFormat/>
+    <w:rsid w:val="004379A8"/>
+    <w:pPr>
+      <w:spacing w:after="120" w:line="240" w:lineRule="auto"/>
+      <w:contextualSpacing/>
+    </w:pPr>
+    <w:rPr>
+      <w:rFonts w:ascii="Times New Roman" w:hAnsi="Times New Roman"/>
+      <w:sz w:val="28"/>
+    </w:rPr>
+  </w:style>
+  <w:style w:type="character" w:customStyle="1" w:styleId="MyTableChar">
+    <w:name w:val="My Table Char"/>
+    <w:basedOn w:val="Phngmcinhcuaoanvn"/>
+    <w:link w:val="MyTable"/>
+    <w:rsid w:val="004379A8"/>
+    <w:rPr>
+      <w:rFonts w:ascii="Times New Roman" w:hAnsi="Times New Roman"/>
+      <w:sz w:val="28"/>
+    </w:rPr>
   </w:style>
 </w:styles>
 </file>

</xml_diff>

<commit_message>
Hòa cập nhật lại yêu cầu
</commit_message>
<xml_diff>
--- a/[Đồ án] Quản lý khách sạn/Thiết kế chức năng/Yêu cầu.docx
+++ b/[Đồ án] Quản lý khách sạn/Thiết kế chức năng/Yêu cầu.docx
@@ -407,9 +407,11 @@
           <w:numId w:val="3"/>
         </w:numPr>
       </w:pPr>
+      <w:proofErr w:type="gramStart"/>
       <w:r>
         <w:t>Checkbox:cbx</w:t>
       </w:r>
+      <w:proofErr w:type="gramEnd"/>
     </w:p>
     <w:p>
       <w:pPr>
@@ -420,8 +422,13 @@
         </w:numPr>
       </w:pPr>
       <w:r>
-        <w:t>Vẽ bằng :</w:t>
-      </w:r>
+        <w:t xml:space="preserve">Vẽ </w:t>
+      </w:r>
+      <w:proofErr w:type="gramStart"/>
+      <w:r>
+        <w:t>bằng :</w:t>
+      </w:r>
+      <w:proofErr w:type="gramEnd"/>
       <w:r>
         <w:t xml:space="preserve"> </w:t>
       </w:r>
@@ -579,43 +586,6 @@
             </w:pPr>
             <w:r>
               <w:t>ThemThietBi</w:t>
-            </w:r>
-          </w:p>
-        </w:tc>
-      </w:tr>
-      <w:tr>
-        <w:tc>
-          <w:tcPr>
-            <w:tcW w:w="2249" w:type="dxa"/>
-            <w:shd w:val="clear" w:color="auto" w:fill="D9D9D9" w:themeFill="background1" w:themeFillShade="D9"/>
-          </w:tcPr>
-          <w:p>
-            <w:pPr>
-              <w:pStyle w:val="MyTable"/>
-            </w:pPr>
-            <w:r>
-              <w:t>Tham chiếu</w:t>
-            </w:r>
-          </w:p>
-        </w:tc>
-        <w:tc>
-          <w:tcPr>
-            <w:tcW w:w="8641" w:type="dxa"/>
-          </w:tcPr>
-          <w:p>
-            <w:pPr>
-              <w:pStyle w:val="MyTable"/>
-            </w:pPr>
-            <w:r>
-              <w:t>[1]</w:t>
-            </w:r>
-            <w:r>
-              <w:t xml:space="preserve"> </w:t>
-            </w:r>
-            <w:bookmarkStart w:id="0" w:name="_GoBack"/>
-            <w:bookmarkEnd w:id="0"/>
-            <w:r>
-              <w:t>…</w:t>
             </w:r>
           </w:p>
         </w:tc>
@@ -719,6 +689,8 @@
           <w:szCs w:val="40"/>
         </w:rPr>
       </w:pPr>
+      <w:bookmarkStart w:id="0" w:name="_GoBack"/>
+      <w:bookmarkEnd w:id="0"/>
     </w:p>
     <w:sectPr>
       <w:pgSz w:w="12240" w:h="15840"/>

</xml_diff>